<commit_message>
Reworked replacement functionality in article30 report
</commit_message>
<xml_diff>
--- a/src/main/resources/reports/article30/main.docx
+++ b/src/main/resources/reports/article30/main.docx
@@ -1,9 +1,10 @@
 
 <file path=word/document.xml><?xml version="1.0" encoding="utf-8"?>
-<w:document xmlns:wpc="http://schemas.microsoft.com/office/word/2010/wordprocessingCanvas" xmlns:cx="http://schemas.microsoft.com/office/drawing/2014/chartex" xmlns:cx1="http://schemas.microsoft.com/office/drawing/2015/9/8/chartex" xmlns:cx2="http://schemas.microsoft.com/office/drawing/2015/10/21/chartex" xmlns:cx3="http://schemas.microsoft.com/office/drawing/2016/5/9/chartex" xmlns:cx4="http://schemas.microsoft.com/office/drawing/2016/5/10/chartex" xmlns:cx5="http://schemas.microsoft.com/office/drawing/2016/5/11/chartex" xmlns:cx6="http://schemas.microsoft.com/office/drawing/2016/5/12/chartex" xmlns:cx7="http://schemas.microsoft.com/office/drawing/2016/5/13/chartex" xmlns:cx8="http://schemas.microsoft.com/office/drawing/2016/5/14/chartex" xmlns:mc="http://schemas.openxmlformats.org/markup-compatibility/2006" xmlns:aink="http://schemas.microsoft.com/office/drawing/2016/ink" xmlns:am3d="http://schemas.microsoft.com/office/drawing/2017/model3d" xmlns:o="urn:schemas-microsoft-com:office:office" xmlns:oel="http://schemas.microsoft.com/office/2019/extlst" xmlns:r="http://schemas.openxmlformats.org/officeDocument/2006/relationships" xmlns:m="http://schemas.openxmlformats.org/officeDocument/2006/math" xmlns:v="urn:schemas-microsoft-com:vml" xmlns:wp14="http://schemas.microsoft.com/office/word/2010/wordprocessingDrawing" xmlns:wp="http://schemas.openxmlformats.org/drawingml/2006/wordprocessingDrawing" xmlns:w10="urn:schemas-microsoft-com:office:word" xmlns:w="http://schemas.openxmlformats.org/wordprocessingml/2006/main" xmlns:w14="http://schemas.microsoft.com/office/word/2010/wordml" xmlns:w15="http://schemas.microsoft.com/office/word/2012/wordml" xmlns:w16cex="http://schemas.microsoft.com/office/word/2018/wordml/cex" xmlns:w16cid="http://schemas.microsoft.com/office/word/2016/wordml/cid" xmlns:w16="http://schemas.microsoft.com/office/word/2018/wordml" xmlns:w16sdtdh="http://schemas.microsoft.com/office/word/2020/wordml/sdtdatahash" xmlns:w16se="http://schemas.microsoft.com/office/word/2015/wordml/symex" xmlns:wpg="http://schemas.microsoft.com/office/word/2010/wordprocessingGroup" xmlns:wpi="http://schemas.microsoft.com/office/word/2010/wordprocessingInk" xmlns:wne="http://schemas.microsoft.com/office/word/2006/wordml" xmlns:wps="http://schemas.microsoft.com/office/word/2010/wordprocessingShape" mc:Ignorable="w14 w15 w16se w16cid w16 w16cex w16sdtdh wp14">
+<w:document xmlns:o="urn:schemas-microsoft-com:office:office" xmlns:r="http://schemas.openxmlformats.org/officeDocument/2006/relationships" xmlns:v="urn:schemas-microsoft-com:vml" xmlns:w="http://schemas.openxmlformats.org/wordprocessingml/2006/main" xmlns:w10="urn:schemas-microsoft-com:office:word" xmlns:wp="http://schemas.openxmlformats.org/drawingml/2006/wordprocessingDrawing" xmlns:pic="http://schemas.openxmlformats.org/drawingml/2006/picture" xmlns:wps="http://schemas.microsoft.com/office/word/2010/wordprocessingShape" xmlns:wpg="http://schemas.microsoft.com/office/word/2010/wordprocessingGroup" xmlns:mc="http://schemas.openxmlformats.org/markup-compatibility/2006" xmlns:wp14="http://schemas.microsoft.com/office/word/2010/wordprocessingDrawing" xmlns:w14="http://schemas.microsoft.com/office/word/2010/wordml" xmlns:w15="http://schemas.microsoft.com/office/word/2012/wordml" mc:Ignorable="w14 wp14 w15">
   <w:body>
     <w:p>
       <w:pPr>
+        <w:pStyle w:val="Normal"/>
         <w:jc w:val="center"/>
         <w:rPr>
           <w:b/>
@@ -12,9 +13,18 @@
           <w:szCs w:val="40"/>
         </w:rPr>
       </w:pPr>
+      <w:r>
+        <w:rPr>
+          <w:b/>
+          <w:bCs/>
+          <w:sz w:val="40"/>
+          <w:szCs w:val="40"/>
+        </w:rPr>
+      </w:r>
     </w:p>
     <w:p>
       <w:pPr>
+        <w:pStyle w:val="Normal"/>
         <w:jc w:val="center"/>
         <w:rPr>
           <w:b/>
@@ -23,9 +33,18 @@
           <w:szCs w:val="40"/>
         </w:rPr>
       </w:pPr>
+      <w:r>
+        <w:rPr>
+          <w:b/>
+          <w:bCs/>
+          <w:sz w:val="40"/>
+          <w:szCs w:val="40"/>
+        </w:rPr>
+      </w:r>
     </w:p>
     <w:p>
       <w:pPr>
+        <w:pStyle w:val="Normal"/>
         <w:jc w:val="center"/>
         <w:rPr>
           <w:b/>
@@ -34,9 +53,18 @@
           <w:szCs w:val="40"/>
         </w:rPr>
       </w:pPr>
+      <w:r>
+        <w:rPr>
+          <w:b/>
+          <w:bCs/>
+          <w:sz w:val="40"/>
+          <w:szCs w:val="40"/>
+        </w:rPr>
+      </w:r>
     </w:p>
     <w:p>
       <w:pPr>
+        <w:pStyle w:val="Normal"/>
         <w:jc w:val="center"/>
         <w:rPr>
           <w:b/>
@@ -45,9 +73,19 @@
           <w:szCs w:val="40"/>
         </w:rPr>
       </w:pPr>
+      <w:r>
+        <w:rPr>
+          <w:b/>
+          <w:bCs/>
+          <w:sz w:val="40"/>
+          <w:szCs w:val="40"/>
+        </w:rPr>
+      </w:r>
     </w:p>
     <w:p>
       <w:pPr>
+        <w:pStyle w:val="Normal"/>
+        <w:spacing w:before="0" w:after="0"/>
         <w:jc w:val="center"/>
         <w:rPr>
           <w:b/>
@@ -56,9 +94,20 @@
           <w:szCs w:val="40"/>
         </w:rPr>
       </w:pPr>
+      <w:r>
+        <w:rPr>
+          <w:b/>
+          <w:bCs/>
+          <w:sz w:val="40"/>
+          <w:szCs w:val="40"/>
+        </w:rPr>
+        <w:t>Artikel 30 fortegnelse over behandlingsaktiviteter</w:t>
+      </w:r>
     </w:p>
     <w:p>
       <w:pPr>
+        <w:pStyle w:val="Normal"/>
+        <w:spacing w:before="0" w:after="0"/>
         <w:jc w:val="center"/>
         <w:rPr>
           <w:b/>
@@ -67,10 +116,20 @@
           <w:szCs w:val="40"/>
         </w:rPr>
       </w:pPr>
+      <w:r>
+        <w:rPr>
+          <w:b/>
+          <w:bCs/>
+          <w:sz w:val="40"/>
+          <w:szCs w:val="40"/>
+        </w:rPr>
+        <w:t>{kommune}</w:t>
+      </w:r>
     </w:p>
     <w:p>
       <w:pPr>
-        <w:spacing w:after="0"/>
+        <w:pStyle w:val="Normal"/>
+        <w:spacing w:before="0" w:after="0"/>
         <w:jc w:val="center"/>
         <w:rPr>
           <w:b/>
@@ -86,533 +145,529 @@
           <w:sz w:val="40"/>
           <w:szCs w:val="40"/>
         </w:rPr>
-        <w:t>Artikel 30 fortegnelse over behandlingsaktiviteter</w:t>
+        <w:t>{dato}</w:t>
       </w:r>
     </w:p>
     <w:p>
       <w:pPr>
-        <w:spacing w:after="0"/>
-        <w:jc w:val="center"/>
-        <w:rPr>
-          <w:b/>
-          <w:bCs/>
-          <w:sz w:val="40"/>
-          <w:szCs w:val="40"/>
-        </w:rPr>
-      </w:pPr>
-      <w:r>
-        <w:rPr>
-          <w:b/>
-          <w:bCs/>
-          <w:sz w:val="40"/>
-          <w:szCs w:val="40"/>
-        </w:rPr>
-        <w:t>{kommune}</w:t>
+        <w:pStyle w:val="Normal"/>
+        <w:rPr/>
+      </w:pPr>
+      <w:r>
+        <w:rPr/>
       </w:r>
     </w:p>
     <w:p>
       <w:pPr>
-        <w:spacing w:after="0"/>
-        <w:jc w:val="center"/>
-        <w:rPr>
-          <w:b/>
-          <w:bCs/>
-          <w:sz w:val="40"/>
-          <w:szCs w:val="40"/>
-        </w:rPr>
-      </w:pPr>
-      <w:r>
-        <w:rPr>
-          <w:b/>
-          <w:bCs/>
-          <w:sz w:val="40"/>
-          <w:szCs w:val="40"/>
-        </w:rPr>
-        <w:t>{dato}</w:t>
-      </w:r>
-    </w:p>
-    <w:p/>
-    <w:p>
-      <w:r>
-        <w:br w:type="page"/>
+        <w:pStyle w:val="Normal"/>
+        <w:rPr/>
+      </w:pPr>
+      <w:r>
+        <w:rPr/>
       </w:r>
     </w:p>
     <w:p>
       <w:pPr>
-        <w:pStyle w:val="Heading1"/>
-      </w:pPr>
-      <w:r>
-        <w:lastRenderedPageBreak/>
-        <w:t>Indholdsfortegnelse</w:t>
+        <w:pStyle w:val="Normal"/>
+        <w:rPr>
+          <w:b/>
+          <w:bCs/>
+        </w:rPr>
+      </w:pPr>
+      <w:r>
+        <w:rPr>
+          <w:b/>
+          <w:bCs/>
+        </w:rPr>
       </w:r>
     </w:p>
     <w:p>
       <w:pPr>
-        <w:pStyle w:val="TOC1"/>
-        <w:tabs>
-          <w:tab w:val="right" w:leader="dot" w:pos="9016"/>
-        </w:tabs>
-        <w:rPr>
-          <w:rFonts w:eastAsiaTheme="minorEastAsia" w:cstheme="minorBidi"/>
-          <w:b w:val="0"/>
-          <w:bCs w:val="0"/>
-          <w:i w:val="0"/>
-          <w:iCs w:val="0"/>
-          <w:noProof/>
-          <w:kern w:val="2"/>
-          <w:lang w:val="en-DK" w:eastAsia="en-GB"/>
-          <w14:ligatures w14:val="standardContextual"/>
-        </w:rPr>
-      </w:pPr>
-      <w:r>
-        <w:fldChar w:fldCharType="begin"/>
-      </w:r>
-      <w:r>
-        <w:instrText xml:space="preserve"> TOC \o "1-3" \h \z \u </w:instrText>
-      </w:r>
-      <w:r>
-        <w:fldChar w:fldCharType="separate"/>
-      </w:r>
-      <w:hyperlink w:anchor="_Toc147153756" w:history="1">
-        <w:r>
-          <w:rPr>
-            <w:rStyle w:val="Hyperlink"/>
-            <w:noProof/>
-          </w:rPr>
-          <w:t>Indholdsfortegnelse</w:t>
-        </w:r>
-        <w:r>
-          <w:rPr>
-            <w:noProof/>
-            <w:webHidden/>
-          </w:rPr>
-          <w:tab/>
-        </w:r>
-        <w:r>
-          <w:rPr>
-            <w:noProof/>
-            <w:webHidden/>
-          </w:rPr>
-          <w:fldChar w:fldCharType="begin"/>
-        </w:r>
-        <w:r>
-          <w:rPr>
-            <w:noProof/>
-            <w:webHidden/>
-          </w:rPr>
-          <w:instrText xml:space="preserve"> PAGEREF _Toc147153756 \h </w:instrText>
-        </w:r>
-        <w:r>
-          <w:rPr>
-            <w:noProof/>
-            <w:webHidden/>
-          </w:rPr>
-        </w:r>
-        <w:r>
-          <w:rPr>
-            <w:noProof/>
-            <w:webHidden/>
-          </w:rPr>
-          <w:fldChar w:fldCharType="separate"/>
-        </w:r>
-        <w:r>
-          <w:rPr>
-            <w:noProof/>
-            <w:webHidden/>
-          </w:rPr>
-          <w:t>2</w:t>
-        </w:r>
-        <w:r>
-          <w:rPr>
-            <w:noProof/>
-            <w:webHidden/>
-          </w:rPr>
-          <w:fldChar w:fldCharType="end"/>
-        </w:r>
-      </w:hyperlink>
+        <w:pStyle w:val="Normal"/>
+        <w:rPr>
+          <w:b/>
+          <w:bCs/>
+        </w:rPr>
+      </w:pPr>
+      <w:r>
+        <w:rPr>
+          <w:b/>
+          <w:bCs/>
+        </w:rPr>
+      </w:r>
     </w:p>
     <w:p>
-      <w:r>
-        <w:fldChar w:fldCharType="end"/>
+      <w:pPr>
+        <w:pStyle w:val="Normal"/>
+        <w:rPr>
+          <w:b/>
+          <w:bCs/>
+        </w:rPr>
+      </w:pPr>
+      <w:r>
+        <w:rPr>
+          <w:b/>
+          <w:bCs/>
+        </w:rPr>
       </w:r>
     </w:p>
     <w:p>
       <w:pPr>
-        <w:spacing w:after="0"/>
-      </w:pPr>
-      <w:r>
+        <w:pStyle w:val="Normal"/>
+        <w:rPr>
+          <w:b/>
+          <w:bCs/>
+        </w:rPr>
+      </w:pPr>
+      <w:r>
+        <w:rPr>
+          <w:b/>
+          <w:bCs/>
+        </w:rPr>
+      </w:r>
+    </w:p>
+    <w:p>
+      <w:pPr>
+        <w:pStyle w:val="Normal"/>
+        <w:rPr/>
+      </w:pPr>
+      <w:r>
+        <w:rPr/>
+        <w:t>{</w:t>
+      </w:r>
+      <w:bookmarkStart w:id="0" w:name="__DdeLink__57_3518853340"/>
+      <w:r>
+        <w:rPr/>
+        <w:t>dataresponsible_settings</w:t>
+      </w:r>
+      <w:bookmarkEnd w:id="0"/>
+      <w:r>
+        <w:rPr/>
+        <w:t>}</w:t>
+      </w:r>
+    </w:p>
+    <w:p>
+      <w:pPr>
+        <w:pStyle w:val="Normal"/>
+        <w:rPr/>
+      </w:pPr>
+      <w:r>
+        <w:rPr/>
+      </w:r>
+      <w:r>
+        <w:br w:type="page"/>
+      </w:r>
+    </w:p>
+    <w:p>
+      <w:pPr>
+        <w:pStyle w:val="Heading1"/>
+        <w:spacing w:before="0" w:after="0"/>
+        <w:rPr/>
+      </w:pPr>
+      <w:r>
+        <w:rPr/>
+        <w:t>Indholdsfortegnelse</w:t>
+      </w:r>
+    </w:p>
+    <w:sdt>
+      <w:sdtPr>
+        <w:docPartObj>
+          <w:docPartGallery w:val="Table of Contents"/>
+          <w:docPartUnique w:val="true"/>
+        </w:docPartObj>
+      </w:sdtPr>
+      <w:sdtContent>
+        <w:p>
+          <w:pPr>
+            <w:pStyle w:val="TOC1"/>
+            <w:tabs>
+              <w:tab w:val="clear" w:pos="1304"/>
+              <w:tab w:val="right" w:pos="9016" w:leader="dot"/>
+            </w:tabs>
+            <w:rPr>
+              <w:rFonts w:eastAsia="" w:cs="" w:cstheme="minorBidi" w:eastAsiaTheme="minorEastAsia"/>
+              <w:b w:val="false"/>
+              <w:bCs w:val="false"/>
+              <w:i w:val="false"/>
+              <w:i w:val="false"/>
+              <w:iCs w:val="false"/>
+              <w:kern w:val="2"/>
+              <w:lang w:val="en-DK" w:eastAsia="en-GB"/>
+              <w14:ligatures w14:val="standardContextual"/>
+            </w:rPr>
+          </w:pPr>
+          <w:r>
+            <w:fldChar w:fldCharType="begin"/>
+          </w:r>
+          <w:r>
+            <w:rPr>
+              <w:webHidden/>
+              <w:rStyle w:val="IndexLink"/>
+              <w:vanish w:val="false"/>
+            </w:rPr>
+            <w:instrText xml:space="preserve"> TOC \z \o "1-3" \u \h</w:instrText>
+          </w:r>
+          <w:r>
+            <w:rPr>
+              <w:webHidden/>
+              <w:rStyle w:val="IndexLink"/>
+              <w:vanish w:val="false"/>
+            </w:rPr>
+            <w:fldChar w:fldCharType="separate"/>
+          </w:r>
+          <w:hyperlink w:anchor="_Toc147153756">
+            <w:r>
+              <w:rPr>
+                <w:webHidden/>
+                <w:rStyle w:val="IndexLink"/>
+                <w:vanish w:val="false"/>
+              </w:rPr>
+              <w:t>Indholdsfortegnelse</w:t>
+            </w:r>
+            <w:r>
+              <w:rPr>
+                <w:webHidden/>
+              </w:rPr>
+              <w:fldChar w:fldCharType="begin"/>
+            </w:r>
+            <w:r>
+              <w:rPr>
+                <w:webHidden/>
+              </w:rPr>
+              <w:instrText xml:space="preserve">PAGEREF _Toc147153756 \h</w:instrText>
+            </w:r>
+            <w:r>
+              <w:rPr>
+                <w:webHidden/>
+              </w:rPr>
+              <w:fldChar w:fldCharType="separate"/>
+            </w:r>
+            <w:r>
+              <w:rPr>
+                <w:rStyle w:val="IndexLink"/>
+                <w:vanish w:val="false"/>
+              </w:rPr>
+              <w:tab/>
+              <w:t>2</w:t>
+            </w:r>
+            <w:r>
+              <w:rPr>
+                <w:webHidden/>
+              </w:rPr>
+              <w:fldChar w:fldCharType="end"/>
+            </w:r>
+          </w:hyperlink>
+          <w:r>
+            <w:rPr>
+              <w:rStyle w:val="IndexLink"/>
+              <w:vanish w:val="false"/>
+            </w:rPr>
+            <w:fldChar w:fldCharType="end"/>
+          </w:r>
+        </w:p>
+      </w:sdtContent>
+    </w:sdt>
+    <w:p>
+      <w:pPr>
+        <w:pStyle w:val="Normal"/>
+        <w:widowControl/>
+        <w:bidi w:val="0"/>
+        <w:spacing w:lineRule="auto" w:line="259" w:before="0" w:after="160"/>
+        <w:jc w:val="left"/>
+        <w:rPr/>
+      </w:pPr>
+      <w:r>
+        <w:rPr/>
+      </w:r>
+    </w:p>
+    <w:p>
+      <w:pPr>
+        <w:pStyle w:val="Normal"/>
+        <w:spacing w:before="0" w:after="0"/>
+        <w:rPr/>
+      </w:pPr>
+      <w:r>
+        <w:rPr/>
         <w:t>{behandlingsaktiviteter}</w:t>
       </w:r>
     </w:p>
     <w:sectPr>
+      <w:type w:val="nextPage"/>
       <w:pgSz w:w="11906" w:h="16838"/>
-      <w:pgMar w:top="1440" w:right="1440" w:bottom="1440" w:left="1440" w:header="708" w:footer="708" w:gutter="0"/>
-      <w:cols w:space="708"/>
-      <w:docGrid w:linePitch="360"/>
+      <w:pgMar w:left="1440" w:right="1440" w:gutter="0" w:header="0" w:top="1440" w:footer="0" w:bottom="1440"/>
+      <w:pgNumType w:fmt="decimal"/>
+      <w:formProt w:val="false"/>
+      <w:textDirection w:val="lrTb"/>
+      <w:docGrid w:type="default" w:linePitch="360" w:charSpace="4096"/>
     </w:sectPr>
   </w:body>
 </w:document>
 </file>
 
 <file path=word/numbering.xml><?xml version="1.0" encoding="utf-8"?>
-<w:numbering xmlns:wpc="http://schemas.microsoft.com/office/word/2010/wordprocessingCanvas" xmlns:cx="http://schemas.microsoft.com/office/drawing/2014/chartex" xmlns:cx1="http://schemas.microsoft.com/office/drawing/2015/9/8/chartex" xmlns:cx2="http://schemas.microsoft.com/office/drawing/2015/10/21/chartex" xmlns:cx3="http://schemas.microsoft.com/office/drawing/2016/5/9/chartex" xmlns:cx4="http://schemas.microsoft.com/office/drawing/2016/5/10/chartex" xmlns:cx5="http://schemas.microsoft.com/office/drawing/2016/5/11/chartex" xmlns:cx6="http://schemas.microsoft.com/office/drawing/2016/5/12/chartex" xmlns:cx7="http://schemas.microsoft.com/office/drawing/2016/5/13/chartex" xmlns:cx8="http://schemas.microsoft.com/office/drawing/2016/5/14/chartex" xmlns:mc="http://schemas.openxmlformats.org/markup-compatibility/2006" xmlns:aink="http://schemas.microsoft.com/office/drawing/2016/ink" xmlns:am3d="http://schemas.microsoft.com/office/drawing/2017/model3d" xmlns:o="urn:schemas-microsoft-com:office:office" xmlns:oel="http://schemas.microsoft.com/office/2019/extlst" xmlns:r="http://schemas.openxmlformats.org/officeDocument/2006/relationships" xmlns:m="http://schemas.openxmlformats.org/officeDocument/2006/math" xmlns:v="urn:schemas-microsoft-com:vml" xmlns:wp14="http://schemas.microsoft.com/office/word/2010/wordprocessingDrawing" xmlns:wp="http://schemas.openxmlformats.org/drawingml/2006/wordprocessingDrawing" xmlns:w10="urn:schemas-microsoft-com:office:word" xmlns:w="http://schemas.openxmlformats.org/wordprocessingml/2006/main" xmlns:w14="http://schemas.microsoft.com/office/word/2010/wordml" xmlns:w15="http://schemas.microsoft.com/office/word/2012/wordml" xmlns:w16cex="http://schemas.microsoft.com/office/word/2018/wordml/cex" xmlns:w16cid="http://schemas.microsoft.com/office/word/2016/wordml/cid" xmlns:w16="http://schemas.microsoft.com/office/word/2018/wordml" xmlns:w16sdtdh="http://schemas.microsoft.com/office/word/2020/wordml/sdtdatahash" xmlns:w16se="http://schemas.microsoft.com/office/word/2015/wordml/symex" xmlns:wpg="http://schemas.microsoft.com/office/word/2010/wordprocessingGroup" xmlns:wpi="http://schemas.microsoft.com/office/word/2010/wordprocessingInk" xmlns:wne="http://schemas.microsoft.com/office/word/2006/wordml" xmlns:wps="http://schemas.microsoft.com/office/word/2010/wordprocessingShape" mc:Ignorable="w14 w15 w16se w16cid w16 w16cex w16sdtdh wp14">
-  <w:abstractNum w:abstractNumId="0" w15:restartNumberingAfterBreak="0">
-    <w:nsid w:val="0D175A52"/>
-    <w:multiLevelType w:val="hybridMultilevel"/>
-    <w:tmpl w:val="B59A6C90"/>
-    <w:lvl w:ilvl="0" w:tplc="04060001">
+<w:numbering xmlns:w="http://schemas.openxmlformats.org/wordprocessingml/2006/main" xmlns:o="urn:schemas-microsoft-com:office:office" xmlns:r="http://schemas.openxmlformats.org/officeDocument/2006/relationships" xmlns:v="urn:schemas-microsoft-com:vml" xmlns:mc="http://schemas.openxmlformats.org/markup-compatibility/2006" xmlns:w14="http://schemas.microsoft.com/office/word/2010/wordml" mc:Ignorable="w14">
+  <w:abstractNum w:abstractNumId="1">
+    <w:lvl w:ilvl="0">
       <w:start w:val="1"/>
-      <w:numFmt w:val="bullet"/>
-      <w:lvlText w:val=""/>
+      <w:numFmt w:val="none"/>
+      <w:suff w:val="nothing"/>
+      <w:lvlText w:val=""/>
       <w:lvlJc w:val="left"/>
       <w:pPr>
-        <w:ind w:left="720" w:hanging="360"/>
-      </w:pPr>
-      <w:rPr>
-        <w:rFonts w:ascii="Symbol" w:hAnsi="Symbol" w:hint="default"/>
-      </w:rPr>
+        <w:tabs>
+          <w:tab w:val="num" w:pos="0"/>
+        </w:tabs>
+        <w:ind w:left="0" w:hanging="0"/>
+      </w:pPr>
+      <w:rPr/>
     </w:lvl>
-    <w:lvl w:ilvl="1" w:tplc="04060003">
+    <w:lvl w:ilvl="1">
       <w:start w:val="1"/>
-      <w:numFmt w:val="bullet"/>
-      <w:lvlText w:val="o"/>
+      <w:numFmt w:val="none"/>
+      <w:suff w:val="nothing"/>
+      <w:lvlText w:val=""/>
       <w:lvlJc w:val="left"/>
       <w:pPr>
-        <w:ind w:left="1440" w:hanging="360"/>
-      </w:pPr>
-      <w:rPr>
-        <w:rFonts w:ascii="Courier New" w:hAnsi="Courier New" w:cs="Courier New" w:hint="default"/>
-      </w:rPr>
+        <w:tabs>
+          <w:tab w:val="num" w:pos="0"/>
+        </w:tabs>
+        <w:ind w:left="0" w:hanging="0"/>
+      </w:pPr>
+      <w:rPr/>
     </w:lvl>
-    <w:lvl w:ilvl="2" w:tplc="04060005">
+    <w:lvl w:ilvl="2">
       <w:start w:val="1"/>
-      <w:numFmt w:val="bullet"/>
-      <w:lvlText w:val=""/>
+      <w:numFmt w:val="none"/>
+      <w:suff w:val="nothing"/>
+      <w:lvlText w:val=""/>
       <w:lvlJc w:val="left"/>
       <w:pPr>
-        <w:ind w:left="2160" w:hanging="360"/>
-      </w:pPr>
-      <w:rPr>
-        <w:rFonts w:ascii="Wingdings" w:hAnsi="Wingdings" w:hint="default"/>
-      </w:rPr>
+        <w:tabs>
+          <w:tab w:val="num" w:pos="0"/>
+        </w:tabs>
+        <w:ind w:left="0" w:hanging="0"/>
+      </w:pPr>
+      <w:rPr/>
     </w:lvl>
-    <w:lvl w:ilvl="3" w:tplc="04060001" w:tentative="1">
+    <w:lvl w:ilvl="3">
       <w:start w:val="1"/>
-      <w:numFmt w:val="bullet"/>
-      <w:lvlText w:val=""/>
+      <w:numFmt w:val="none"/>
+      <w:suff w:val="nothing"/>
+      <w:lvlText w:val=""/>
       <w:lvlJc w:val="left"/>
       <w:pPr>
-        <w:ind w:left="2880" w:hanging="360"/>
-      </w:pPr>
-      <w:rPr>
-        <w:rFonts w:ascii="Symbol" w:hAnsi="Symbol" w:hint="default"/>
-      </w:rPr>
+        <w:tabs>
+          <w:tab w:val="num" w:pos="0"/>
+        </w:tabs>
+        <w:ind w:left="0" w:hanging="0"/>
+      </w:pPr>
+      <w:rPr/>
     </w:lvl>
-    <w:lvl w:ilvl="4" w:tplc="04060003" w:tentative="1">
+    <w:lvl w:ilvl="4">
       <w:start w:val="1"/>
-      <w:numFmt w:val="bullet"/>
-      <w:lvlText w:val="o"/>
+      <w:numFmt w:val="none"/>
+      <w:suff w:val="nothing"/>
+      <w:lvlText w:val=""/>
       <w:lvlJc w:val="left"/>
       <w:pPr>
-        <w:ind w:left="3600" w:hanging="360"/>
-      </w:pPr>
-      <w:rPr>
-        <w:rFonts w:ascii="Courier New" w:hAnsi="Courier New" w:cs="Courier New" w:hint="default"/>
-      </w:rPr>
+        <w:tabs>
+          <w:tab w:val="num" w:pos="0"/>
+        </w:tabs>
+        <w:ind w:left="0" w:hanging="0"/>
+      </w:pPr>
+      <w:rPr/>
     </w:lvl>
-    <w:lvl w:ilvl="5" w:tplc="04060005" w:tentative="1">
+    <w:lvl w:ilvl="5">
       <w:start w:val="1"/>
-      <w:numFmt w:val="bullet"/>
-      <w:lvlText w:val=""/>
+      <w:numFmt w:val="none"/>
+      <w:suff w:val="nothing"/>
+      <w:lvlText w:val=""/>
       <w:lvlJc w:val="left"/>
       <w:pPr>
-        <w:ind w:left="4320" w:hanging="360"/>
-      </w:pPr>
-      <w:rPr>
-        <w:rFonts w:ascii="Wingdings" w:hAnsi="Wingdings" w:hint="default"/>
-      </w:rPr>
+        <w:tabs>
+          <w:tab w:val="num" w:pos="0"/>
+        </w:tabs>
+        <w:ind w:left="0" w:hanging="0"/>
+      </w:pPr>
+      <w:rPr/>
     </w:lvl>
-    <w:lvl w:ilvl="6" w:tplc="04060001" w:tentative="1">
+    <w:lvl w:ilvl="6">
       <w:start w:val="1"/>
-      <w:numFmt w:val="bullet"/>
-      <w:lvlText w:val=""/>
+      <w:numFmt w:val="none"/>
+      <w:suff w:val="nothing"/>
+      <w:lvlText w:val=""/>
       <w:lvlJc w:val="left"/>
       <w:pPr>
-        <w:ind w:left="5040" w:hanging="360"/>
-      </w:pPr>
-      <w:rPr>
-        <w:rFonts w:ascii="Symbol" w:hAnsi="Symbol" w:hint="default"/>
-      </w:rPr>
+        <w:tabs>
+          <w:tab w:val="num" w:pos="0"/>
+        </w:tabs>
+        <w:ind w:left="0" w:hanging="0"/>
+      </w:pPr>
+      <w:rPr/>
     </w:lvl>
-    <w:lvl w:ilvl="7" w:tplc="04060003" w:tentative="1">
+    <w:lvl w:ilvl="7">
       <w:start w:val="1"/>
-      <w:numFmt w:val="bullet"/>
-      <w:lvlText w:val="o"/>
+      <w:numFmt w:val="none"/>
+      <w:suff w:val="nothing"/>
+      <w:lvlText w:val=""/>
       <w:lvlJc w:val="left"/>
       <w:pPr>
-        <w:ind w:left="5760" w:hanging="360"/>
-      </w:pPr>
-      <w:rPr>
-        <w:rFonts w:ascii="Courier New" w:hAnsi="Courier New" w:cs="Courier New" w:hint="default"/>
-      </w:rPr>
+        <w:tabs>
+          <w:tab w:val="num" w:pos="0"/>
+        </w:tabs>
+        <w:ind w:left="0" w:hanging="0"/>
+      </w:pPr>
+      <w:rPr/>
     </w:lvl>
-    <w:lvl w:ilvl="8" w:tplc="04060005" w:tentative="1">
+    <w:lvl w:ilvl="8">
       <w:start w:val="1"/>
-      <w:numFmt w:val="bullet"/>
-      <w:lvlText w:val=""/>
+      <w:numFmt w:val="none"/>
+      <w:suff w:val="nothing"/>
+      <w:lvlText w:val=""/>
       <w:lvlJc w:val="left"/>
       <w:pPr>
-        <w:ind w:left="6480" w:hanging="360"/>
-      </w:pPr>
-      <w:rPr>
-        <w:rFonts w:ascii="Wingdings" w:hAnsi="Wingdings" w:hint="default"/>
-      </w:rPr>
+        <w:tabs>
+          <w:tab w:val="num" w:pos="0"/>
+        </w:tabs>
+        <w:ind w:left="0" w:hanging="0"/>
+      </w:pPr>
+      <w:rPr/>
     </w:lvl>
   </w:abstractNum>
-  <w:abstractNum w:abstractNumId="1" w15:restartNumberingAfterBreak="0">
-    <w:nsid w:val="56AD02F1"/>
-    <w:multiLevelType w:val="hybridMultilevel"/>
-    <w:tmpl w:val="23B2D94C"/>
-    <w:lvl w:ilvl="0" w:tplc="04060001">
+  <w:abstractNum w:abstractNumId="2">
+    <w:lvl w:ilvl="0">
       <w:start w:val="1"/>
-      <w:numFmt w:val="bullet"/>
-      <w:lvlText w:val=""/>
+      <w:numFmt w:val="none"/>
+      <w:suff w:val="nothing"/>
+      <w:lvlText w:val=""/>
       <w:lvlJc w:val="left"/>
       <w:pPr>
-        <w:ind w:left="720" w:hanging="360"/>
-      </w:pPr>
-      <w:rPr>
-        <w:rFonts w:ascii="Symbol" w:hAnsi="Symbol" w:hint="default"/>
-      </w:rPr>
+        <w:tabs>
+          <w:tab w:val="num" w:pos="0"/>
+        </w:tabs>
+        <w:ind w:left="0" w:hanging="0"/>
+      </w:pPr>
     </w:lvl>
-    <w:lvl w:ilvl="1" w:tplc="04060003" w:tentative="1">
+    <w:lvl w:ilvl="1">
       <w:start w:val="1"/>
-      <w:numFmt w:val="bullet"/>
-      <w:lvlText w:val="o"/>
+      <w:numFmt w:val="none"/>
+      <w:suff w:val="nothing"/>
+      <w:lvlText w:val=""/>
       <w:lvlJc w:val="left"/>
       <w:pPr>
-        <w:ind w:left="1440" w:hanging="360"/>
-      </w:pPr>
-      <w:rPr>
-        <w:rFonts w:ascii="Courier New" w:hAnsi="Courier New" w:cs="Courier New" w:hint="default"/>
-      </w:rPr>
+        <w:tabs>
+          <w:tab w:val="num" w:pos="0"/>
+        </w:tabs>
+        <w:ind w:left="0" w:hanging="0"/>
+      </w:pPr>
     </w:lvl>
-    <w:lvl w:ilvl="2" w:tplc="04060005" w:tentative="1">
+    <w:lvl w:ilvl="2">
       <w:start w:val="1"/>
-      <w:numFmt w:val="bullet"/>
-      <w:lvlText w:val=""/>
+      <w:numFmt w:val="none"/>
+      <w:suff w:val="nothing"/>
+      <w:lvlText w:val=""/>
       <w:lvlJc w:val="left"/>
       <w:pPr>
-        <w:ind w:left="2160" w:hanging="360"/>
-      </w:pPr>
-      <w:rPr>
-        <w:rFonts w:ascii="Wingdings" w:hAnsi="Wingdings" w:hint="default"/>
-      </w:rPr>
+        <w:tabs>
+          <w:tab w:val="num" w:pos="0"/>
+        </w:tabs>
+        <w:ind w:left="0" w:hanging="0"/>
+      </w:pPr>
     </w:lvl>
-    <w:lvl w:ilvl="3" w:tplc="04060001" w:tentative="1">
+    <w:lvl w:ilvl="3">
       <w:start w:val="1"/>
-      <w:numFmt w:val="bullet"/>
-      <w:lvlText w:val=""/>
+      <w:numFmt w:val="none"/>
+      <w:suff w:val="nothing"/>
+      <w:lvlText w:val=""/>
       <w:lvlJc w:val="left"/>
       <w:pPr>
-        <w:ind w:left="2880" w:hanging="360"/>
-      </w:pPr>
-      <w:rPr>
-        <w:rFonts w:ascii="Symbol" w:hAnsi="Symbol" w:hint="default"/>
-      </w:rPr>
+        <w:tabs>
+          <w:tab w:val="num" w:pos="0"/>
+        </w:tabs>
+        <w:ind w:left="0" w:hanging="0"/>
+      </w:pPr>
     </w:lvl>
-    <w:lvl w:ilvl="4" w:tplc="04060003" w:tentative="1">
+    <w:lvl w:ilvl="4">
       <w:start w:val="1"/>
-      <w:numFmt w:val="bullet"/>
-      <w:lvlText w:val="o"/>
+      <w:numFmt w:val="none"/>
+      <w:suff w:val="nothing"/>
+      <w:lvlText w:val=""/>
       <w:lvlJc w:val="left"/>
       <w:pPr>
-        <w:ind w:left="3600" w:hanging="360"/>
-      </w:pPr>
-      <w:rPr>
-        <w:rFonts w:ascii="Courier New" w:hAnsi="Courier New" w:cs="Courier New" w:hint="default"/>
-      </w:rPr>
+        <w:tabs>
+          <w:tab w:val="num" w:pos="0"/>
+        </w:tabs>
+        <w:ind w:left="0" w:hanging="0"/>
+      </w:pPr>
     </w:lvl>
-    <w:lvl w:ilvl="5" w:tplc="04060005" w:tentative="1">
+    <w:lvl w:ilvl="5">
       <w:start w:val="1"/>
-      <w:numFmt w:val="bullet"/>
-      <w:lvlText w:val=""/>
+      <w:numFmt w:val="none"/>
+      <w:suff w:val="nothing"/>
+      <w:lvlText w:val=""/>
       <w:lvlJc w:val="left"/>
       <w:pPr>
-        <w:ind w:left="4320" w:hanging="360"/>
-      </w:pPr>
-      <w:rPr>
-        <w:rFonts w:ascii="Wingdings" w:hAnsi="Wingdings" w:hint="default"/>
-      </w:rPr>
+        <w:tabs>
+          <w:tab w:val="num" w:pos="0"/>
+        </w:tabs>
+        <w:ind w:left="0" w:hanging="0"/>
+      </w:pPr>
     </w:lvl>
-    <w:lvl w:ilvl="6" w:tplc="04060001" w:tentative="1">
+    <w:lvl w:ilvl="6">
       <w:start w:val="1"/>
-      <w:numFmt w:val="bullet"/>
-      <w:lvlText w:val=""/>
+      <w:numFmt w:val="none"/>
+      <w:suff w:val="nothing"/>
+      <w:lvlText w:val=""/>
       <w:lvlJc w:val="left"/>
       <w:pPr>
-        <w:ind w:left="5040" w:hanging="360"/>
-      </w:pPr>
-      <w:rPr>
-        <w:rFonts w:ascii="Symbol" w:hAnsi="Symbol" w:hint="default"/>
-      </w:rPr>
+        <w:tabs>
+          <w:tab w:val="num" w:pos="0"/>
+        </w:tabs>
+        <w:ind w:left="0" w:hanging="0"/>
+      </w:pPr>
     </w:lvl>
-    <w:lvl w:ilvl="7" w:tplc="04060003" w:tentative="1">
+    <w:lvl w:ilvl="7">
       <w:start w:val="1"/>
-      <w:numFmt w:val="bullet"/>
-      <w:lvlText w:val="o"/>
+      <w:numFmt w:val="none"/>
+      <w:suff w:val="nothing"/>
+      <w:lvlText w:val=""/>
       <w:lvlJc w:val="left"/>
       <w:pPr>
-        <w:ind w:left="5760" w:hanging="360"/>
-      </w:pPr>
-      <w:rPr>
-        <w:rFonts w:ascii="Courier New" w:hAnsi="Courier New" w:cs="Courier New" w:hint="default"/>
-      </w:rPr>
+        <w:tabs>
+          <w:tab w:val="num" w:pos="0"/>
+        </w:tabs>
+        <w:ind w:left="0" w:hanging="0"/>
+      </w:pPr>
     </w:lvl>
-    <w:lvl w:ilvl="8" w:tplc="04060005" w:tentative="1">
+    <w:lvl w:ilvl="8">
       <w:start w:val="1"/>
-      <w:numFmt w:val="bullet"/>
-      <w:lvlText w:val=""/>
+      <w:numFmt w:val="none"/>
+      <w:suff w:val="nothing"/>
+      <w:lvlText w:val=""/>
       <w:lvlJc w:val="left"/>
       <w:pPr>
-        <w:ind w:left="6480" w:hanging="360"/>
-      </w:pPr>
-      <w:rPr>
-        <w:rFonts w:ascii="Wingdings" w:hAnsi="Wingdings" w:hint="default"/>
-      </w:rPr>
+        <w:tabs>
+          <w:tab w:val="num" w:pos="0"/>
+        </w:tabs>
+        <w:ind w:left="0" w:hanging="0"/>
+      </w:pPr>
     </w:lvl>
   </w:abstractNum>
-  <w:abstractNum w:abstractNumId="2" w15:restartNumberingAfterBreak="0">
-    <w:nsid w:val="68D6257B"/>
-    <w:multiLevelType w:val="hybridMultilevel"/>
-    <w:tmpl w:val="B55ADD08"/>
-    <w:lvl w:ilvl="0" w:tplc="04060001">
-      <w:start w:val="1"/>
-      <w:numFmt w:val="bullet"/>
-      <w:lvlText w:val=""/>
-      <w:lvlJc w:val="left"/>
-      <w:pPr>
-        <w:ind w:left="720" w:hanging="360"/>
-      </w:pPr>
-      <w:rPr>
-        <w:rFonts w:ascii="Symbol" w:hAnsi="Symbol" w:hint="default"/>
-      </w:rPr>
-    </w:lvl>
-    <w:lvl w:ilvl="1" w:tplc="04060003" w:tentative="1">
-      <w:start w:val="1"/>
-      <w:numFmt w:val="bullet"/>
-      <w:lvlText w:val="o"/>
-      <w:lvlJc w:val="left"/>
-      <w:pPr>
-        <w:ind w:left="1440" w:hanging="360"/>
-      </w:pPr>
-      <w:rPr>
-        <w:rFonts w:ascii="Courier New" w:hAnsi="Courier New" w:cs="Courier New" w:hint="default"/>
-      </w:rPr>
-    </w:lvl>
-    <w:lvl w:ilvl="2" w:tplc="04060005" w:tentative="1">
-      <w:start w:val="1"/>
-      <w:numFmt w:val="bullet"/>
-      <w:lvlText w:val=""/>
-      <w:lvlJc w:val="left"/>
-      <w:pPr>
-        <w:ind w:left="2160" w:hanging="360"/>
-      </w:pPr>
-      <w:rPr>
-        <w:rFonts w:ascii="Wingdings" w:hAnsi="Wingdings" w:hint="default"/>
-      </w:rPr>
-    </w:lvl>
-    <w:lvl w:ilvl="3" w:tplc="04060001" w:tentative="1">
-      <w:start w:val="1"/>
-      <w:numFmt w:val="bullet"/>
-      <w:lvlText w:val=""/>
-      <w:lvlJc w:val="left"/>
-      <w:pPr>
-        <w:ind w:left="2880" w:hanging="360"/>
-      </w:pPr>
-      <w:rPr>
-        <w:rFonts w:ascii="Symbol" w:hAnsi="Symbol" w:hint="default"/>
-      </w:rPr>
-    </w:lvl>
-    <w:lvl w:ilvl="4" w:tplc="04060003" w:tentative="1">
-      <w:start w:val="1"/>
-      <w:numFmt w:val="bullet"/>
-      <w:lvlText w:val="o"/>
-      <w:lvlJc w:val="left"/>
-      <w:pPr>
-        <w:ind w:left="3600" w:hanging="360"/>
-      </w:pPr>
-      <w:rPr>
-        <w:rFonts w:ascii="Courier New" w:hAnsi="Courier New" w:cs="Courier New" w:hint="default"/>
-      </w:rPr>
-    </w:lvl>
-    <w:lvl w:ilvl="5" w:tplc="04060005" w:tentative="1">
-      <w:start w:val="1"/>
-      <w:numFmt w:val="bullet"/>
-      <w:lvlText w:val=""/>
-      <w:lvlJc w:val="left"/>
-      <w:pPr>
-        <w:ind w:left="4320" w:hanging="360"/>
-      </w:pPr>
-      <w:rPr>
-        <w:rFonts w:ascii="Wingdings" w:hAnsi="Wingdings" w:hint="default"/>
-      </w:rPr>
-    </w:lvl>
-    <w:lvl w:ilvl="6" w:tplc="04060001" w:tentative="1">
-      <w:start w:val="1"/>
-      <w:numFmt w:val="bullet"/>
-      <w:lvlText w:val=""/>
-      <w:lvlJc w:val="left"/>
-      <w:pPr>
-        <w:ind w:left="5040" w:hanging="360"/>
-      </w:pPr>
-      <w:rPr>
-        <w:rFonts w:ascii="Symbol" w:hAnsi="Symbol" w:hint="default"/>
-      </w:rPr>
-    </w:lvl>
-    <w:lvl w:ilvl="7" w:tplc="04060003" w:tentative="1">
-      <w:start w:val="1"/>
-      <w:numFmt w:val="bullet"/>
-      <w:lvlText w:val="o"/>
-      <w:lvlJc w:val="left"/>
-      <w:pPr>
-        <w:ind w:left="5760" w:hanging="360"/>
-      </w:pPr>
-      <w:rPr>
-        <w:rFonts w:ascii="Courier New" w:hAnsi="Courier New" w:cs="Courier New" w:hint="default"/>
-      </w:rPr>
-    </w:lvl>
-    <w:lvl w:ilvl="8" w:tplc="04060005" w:tentative="1">
-      <w:start w:val="1"/>
-      <w:numFmt w:val="bullet"/>
-      <w:lvlText w:val=""/>
-      <w:lvlJc w:val="left"/>
-      <w:pPr>
-        <w:ind w:left="6480" w:hanging="360"/>
-      </w:pPr>
-      <w:rPr>
-        <w:rFonts w:ascii="Wingdings" w:hAnsi="Wingdings" w:hint="default"/>
-      </w:rPr>
-    </w:lvl>
-  </w:abstractNum>
-  <w:num w:numId="1" w16cid:durableId="187647937">
+  <w:num w:numId="1">
+    <w:abstractNumId w:val="1"/>
+  </w:num>
+  <w:num w:numId="2">
     <w:abstractNumId w:val="2"/>
-  </w:num>
-  <w:num w:numId="2" w16cid:durableId="915627674">
-    <w:abstractNumId w:val="0"/>
-  </w:num>
-  <w:num w:numId="3" w16cid:durableId="1016344073">
-    <w:abstractNumId w:val="1"/>
   </w:num>
 </w:numbering>
 </file>
 
 <file path=word/styles.xml><?xml version="1.0" encoding="utf-8"?>
-<w:styles xmlns:mc="http://schemas.openxmlformats.org/markup-compatibility/2006" xmlns:r="http://schemas.openxmlformats.org/officeDocument/2006/relationships" xmlns:w="http://schemas.openxmlformats.org/wordprocessingml/2006/main" xmlns:w14="http://schemas.microsoft.com/office/word/2010/wordml" xmlns:w15="http://schemas.microsoft.com/office/word/2012/wordml" xmlns:w16cex="http://schemas.microsoft.com/office/word/2018/wordml/cex" xmlns:w16cid="http://schemas.microsoft.com/office/word/2016/wordml/cid" xmlns:w16="http://schemas.microsoft.com/office/word/2018/wordml" xmlns:w16sdtdh="http://schemas.microsoft.com/office/word/2020/wordml/sdtdatahash" xmlns:w16se="http://schemas.microsoft.com/office/word/2015/wordml/symex" mc:Ignorable="w14 w15 w16se w16cid w16 w16cex w16sdtdh">
+<w:styles xmlns:w="http://schemas.openxmlformats.org/wordprocessingml/2006/main" xmlns:w14="http://schemas.microsoft.com/office/word/2010/wordml" xmlns:mc="http://schemas.openxmlformats.org/markup-compatibility/2006" mc:Ignorable="w14">
   <w:docDefaults>
     <w:rPrDefault>
       <w:rPr>
-        <w:rFonts w:asciiTheme="minorHAnsi" w:eastAsiaTheme="minorHAnsi" w:hAnsiTheme="minorHAnsi" w:cstheme="minorBidi"/>
+        <w:rFonts w:ascii="Calibri" w:hAnsi="Calibri" w:eastAsia="Calibri" w:cs="" w:asciiTheme="minorHAnsi" w:cstheme="minorBidi" w:eastAsiaTheme="minorHAnsi" w:hAnsiTheme="minorHAnsi"/>
         <w:sz w:val="22"/>
         <w:szCs w:val="22"/>
         <w:lang w:val="da-DK" w:eastAsia="en-US" w:bidi="ar-SA"/>
@@ -620,21 +675,21 @@
     </w:rPrDefault>
     <w:pPrDefault>
       <w:pPr>
-        <w:spacing w:after="160" w:line="259" w:lineRule="auto"/>
+        <w:suppressAutoHyphens w:val="true"/>
       </w:pPr>
     </w:pPrDefault>
   </w:docDefaults>
   <w:latentStyles w:defLockedState="0" w:defUIPriority="99" w:defSemiHidden="0" w:defUnhideWhenUsed="0" w:defQFormat="0" w:count="376">
     <w:lsdException w:name="Normal" w:uiPriority="0" w:qFormat="1"/>
     <w:lsdException w:name="heading 1" w:uiPriority="9" w:qFormat="1"/>
-    <w:lsdException w:name="heading 2" w:semiHidden="1" w:uiPriority="9" w:unhideWhenUsed="1" w:qFormat="1"/>
-    <w:lsdException w:name="heading 3" w:semiHidden="1" w:uiPriority="9" w:unhideWhenUsed="1" w:qFormat="1"/>
-    <w:lsdException w:name="heading 4" w:semiHidden="1" w:uiPriority="9" w:unhideWhenUsed="1" w:qFormat="1"/>
-    <w:lsdException w:name="heading 5" w:semiHidden="1" w:uiPriority="9" w:unhideWhenUsed="1" w:qFormat="1"/>
-    <w:lsdException w:name="heading 6" w:semiHidden="1" w:uiPriority="9" w:unhideWhenUsed="1" w:qFormat="1"/>
-    <w:lsdException w:name="heading 7" w:semiHidden="1" w:uiPriority="9" w:unhideWhenUsed="1" w:qFormat="1"/>
-    <w:lsdException w:name="heading 8" w:semiHidden="1" w:uiPriority="9" w:unhideWhenUsed="1" w:qFormat="1"/>
-    <w:lsdException w:name="heading 9" w:semiHidden="1" w:uiPriority="9" w:unhideWhenUsed="1" w:qFormat="1"/>
+    <w:lsdException w:name="heading 2" w:uiPriority="9" w:semiHidden="1" w:unhideWhenUsed="1" w:qFormat="1"/>
+    <w:lsdException w:name="heading 3" w:uiPriority="9" w:semiHidden="1" w:unhideWhenUsed="1" w:qFormat="1"/>
+    <w:lsdException w:name="heading 4" w:uiPriority="9" w:semiHidden="1" w:unhideWhenUsed="1" w:qFormat="1"/>
+    <w:lsdException w:name="heading 5" w:uiPriority="9" w:semiHidden="1" w:unhideWhenUsed="1" w:qFormat="1"/>
+    <w:lsdException w:name="heading 6" w:uiPriority="9" w:semiHidden="1" w:unhideWhenUsed="1" w:qFormat="1"/>
+    <w:lsdException w:name="heading 7" w:uiPriority="9" w:semiHidden="1" w:unhideWhenUsed="1" w:qFormat="1"/>
+    <w:lsdException w:name="heading 8" w:uiPriority="9" w:semiHidden="1" w:unhideWhenUsed="1" w:qFormat="1"/>
+    <w:lsdException w:name="heading 9" w:uiPriority="9" w:semiHidden="1" w:unhideWhenUsed="1" w:qFormat="1"/>
     <w:lsdException w:name="index 1" w:semiHidden="1" w:unhideWhenUsed="1"/>
     <w:lsdException w:name="index 2" w:semiHidden="1" w:unhideWhenUsed="1"/>
     <w:lsdException w:name="index 3" w:semiHidden="1" w:unhideWhenUsed="1"/>
@@ -644,22 +699,22 @@
     <w:lsdException w:name="index 7" w:semiHidden="1" w:unhideWhenUsed="1"/>
     <w:lsdException w:name="index 8" w:semiHidden="1" w:unhideWhenUsed="1"/>
     <w:lsdException w:name="index 9" w:semiHidden="1" w:unhideWhenUsed="1"/>
-    <w:lsdException w:name="toc 1" w:semiHidden="1" w:uiPriority="39" w:unhideWhenUsed="1"/>
-    <w:lsdException w:name="toc 2" w:semiHidden="1" w:uiPriority="39" w:unhideWhenUsed="1"/>
-    <w:lsdException w:name="toc 3" w:semiHidden="1" w:uiPriority="39" w:unhideWhenUsed="1"/>
-    <w:lsdException w:name="toc 4" w:semiHidden="1" w:uiPriority="39" w:unhideWhenUsed="1"/>
-    <w:lsdException w:name="toc 5" w:semiHidden="1" w:uiPriority="39" w:unhideWhenUsed="1"/>
-    <w:lsdException w:name="toc 6" w:semiHidden="1" w:uiPriority="39" w:unhideWhenUsed="1"/>
-    <w:lsdException w:name="toc 7" w:semiHidden="1" w:uiPriority="39" w:unhideWhenUsed="1"/>
-    <w:lsdException w:name="toc 8" w:semiHidden="1" w:uiPriority="39" w:unhideWhenUsed="1"/>
-    <w:lsdException w:name="toc 9" w:semiHidden="1" w:uiPriority="39" w:unhideWhenUsed="1"/>
+    <w:lsdException w:name="toc 1" w:uiPriority="39" w:semiHidden="1" w:unhideWhenUsed="1"/>
+    <w:lsdException w:name="toc 2" w:uiPriority="39" w:semiHidden="1" w:unhideWhenUsed="1"/>
+    <w:lsdException w:name="toc 3" w:uiPriority="39" w:semiHidden="1" w:unhideWhenUsed="1"/>
+    <w:lsdException w:name="toc 4" w:uiPriority="39" w:semiHidden="1" w:unhideWhenUsed="1"/>
+    <w:lsdException w:name="toc 5" w:uiPriority="39" w:semiHidden="1" w:unhideWhenUsed="1"/>
+    <w:lsdException w:name="toc 6" w:uiPriority="39" w:semiHidden="1" w:unhideWhenUsed="1"/>
+    <w:lsdException w:name="toc 7" w:uiPriority="39" w:semiHidden="1" w:unhideWhenUsed="1"/>
+    <w:lsdException w:name="toc 8" w:uiPriority="39" w:semiHidden="1" w:unhideWhenUsed="1"/>
+    <w:lsdException w:name="toc 9" w:uiPriority="39" w:semiHidden="1" w:unhideWhenUsed="1"/>
     <w:lsdException w:name="Normal Indent" w:semiHidden="1" w:unhideWhenUsed="1"/>
     <w:lsdException w:name="footnote text" w:semiHidden="1" w:unhideWhenUsed="1"/>
     <w:lsdException w:name="annotation text" w:semiHidden="1" w:unhideWhenUsed="1"/>
     <w:lsdException w:name="header" w:semiHidden="1" w:unhideWhenUsed="1"/>
     <w:lsdException w:name="footer" w:semiHidden="1" w:unhideWhenUsed="1"/>
     <w:lsdException w:name="index heading" w:semiHidden="1" w:unhideWhenUsed="1"/>
-    <w:lsdException w:name="caption" w:semiHidden="1" w:uiPriority="35" w:unhideWhenUsed="1" w:qFormat="1"/>
+    <w:lsdException w:name="caption" w:uiPriority="35" w:semiHidden="1" w:unhideWhenUsed="1" w:qFormat="1"/>
     <w:lsdException w:name="table of figures" w:semiHidden="1" w:unhideWhenUsed="1"/>
     <w:lsdException w:name="envelope address" w:semiHidden="1" w:unhideWhenUsed="1"/>
     <w:lsdException w:name="envelope return" w:semiHidden="1" w:unhideWhenUsed="1"/>
@@ -690,7 +745,7 @@
     <w:lsdException w:name="Title" w:uiPriority="10" w:qFormat="1"/>
     <w:lsdException w:name="Closing" w:semiHidden="1" w:unhideWhenUsed="1"/>
     <w:lsdException w:name="Signature" w:semiHidden="1" w:unhideWhenUsed="1"/>
-    <w:lsdException w:name="Default Paragraph Font" w:semiHidden="1" w:uiPriority="1" w:unhideWhenUsed="1"/>
+    <w:lsdException w:name="Default Paragraph Font" w:uiPriority="1" w:semiHidden="1" w:unhideWhenUsed="1"/>
     <w:lsdException w:name="Body Text" w:semiHidden="1" w:unhideWhenUsed="1"/>
     <w:lsdException w:name="Body Text Indent" w:semiHidden="1" w:unhideWhenUsed="1"/>
     <w:lsdException w:name="List Continue" w:semiHidden="1" w:unhideWhenUsed="1"/>
@@ -890,8 +945,8 @@
     <w:lsdException w:name="Subtle Reference" w:uiPriority="31" w:qFormat="1"/>
     <w:lsdException w:name="Intense Reference" w:uiPriority="32" w:qFormat="1"/>
     <w:lsdException w:name="Book Title" w:uiPriority="33" w:qFormat="1"/>
-    <w:lsdException w:name="Bibliography" w:semiHidden="1" w:uiPriority="37" w:unhideWhenUsed="1"/>
-    <w:lsdException w:name="TOC Heading" w:semiHidden="1" w:uiPriority="39" w:unhideWhenUsed="1" w:qFormat="1"/>
+    <w:lsdException w:name="Bibliography" w:uiPriority="37" w:semiHidden="1" w:unhideWhenUsed="1"/>
+    <w:lsdException w:name="TOC Heading" w:uiPriority="39" w:semiHidden="1" w:unhideWhenUsed="1" w:qFormat="1"/>
     <w:lsdException w:name="Plain Table 1" w:uiPriority="41"/>
     <w:lsdException w:name="Plain Table 2" w:uiPriority="42"/>
     <w:lsdException w:name="Plain Table 3" w:uiPriority="43"/>
@@ -1002,9 +1057,24 @@
     <w:lsdException w:name="Unresolved Mention" w:semiHidden="1" w:unhideWhenUsed="1"/>
     <w:lsdException w:name="Smart Link" w:semiHidden="1" w:unhideWhenUsed="1"/>
   </w:latentStyles>
-  <w:style w:type="paragraph" w:default="1" w:styleId="Normal">
+  <w:style w:type="paragraph" w:styleId="Normal" w:default="1">
     <w:name w:val="Normal"/>
     <w:qFormat/>
+    <w:pPr>
+      <w:widowControl/>
+      <w:suppressAutoHyphens w:val="true"/>
+      <w:bidi w:val="0"/>
+      <w:spacing w:lineRule="auto" w:line="259" w:before="0" w:after="160"/>
+      <w:jc w:val="left"/>
+    </w:pPr>
+    <w:rPr>
+      <w:rFonts w:ascii="Calibri" w:hAnsi="Calibri" w:eastAsia="Calibri" w:cs="" w:asciiTheme="minorHAnsi" w:cstheme="minorBidi" w:eastAsiaTheme="minorHAnsi" w:hAnsiTheme="minorHAnsi"/>
+      <w:color w:val="auto"/>
+      <w:kern w:val="0"/>
+      <w:sz w:val="22"/>
+      <w:szCs w:val="22"/>
+      <w:lang w:val="da-DK" w:eastAsia="en-US" w:bidi="ar-SA"/>
+    </w:rPr>
   </w:style>
   <w:style w:type="paragraph" w:styleId="Heading1">
     <w:name w:val="heading 1"/>
@@ -1013,58 +1083,136 @@
     <w:link w:val="Heading1Char"/>
     <w:uiPriority w:val="9"/>
     <w:qFormat/>
-    <w:rsid w:val="009342EA"/>
+    <w:rsid w:val="009342ea"/>
     <w:pPr>
-      <w:keepNext/>
+      <w:keepNext w:val="true"/>
       <w:keepLines/>
       <w:spacing w:before="240" w:after="0"/>
       <w:outlineLvl w:val="0"/>
     </w:pPr>
     <w:rPr>
-      <w:rFonts w:asciiTheme="majorHAnsi" w:eastAsiaTheme="majorEastAsia" w:hAnsiTheme="majorHAnsi" w:cstheme="majorBidi"/>
-      <w:color w:val="2F5496" w:themeColor="accent1" w:themeShade="BF"/>
+      <w:rFonts w:ascii="Calibri Light" w:hAnsi="Calibri Light" w:eastAsia="" w:cs="" w:asciiTheme="majorHAnsi" w:cstheme="majorBidi" w:eastAsiaTheme="majorEastAsia" w:hAnsiTheme="majorHAnsi"/>
+      <w:color w:themeColor="accent1" w:themeShade="bf" w:val="2F5496"/>
       <w:sz w:val="32"/>
       <w:szCs w:val="32"/>
     </w:rPr>
   </w:style>
-  <w:style w:type="character" w:default="1" w:styleId="DefaultParagraphFont">
+  <w:style w:type="paragraph" w:styleId="Heading4">
+    <w:name w:val="heading 4"/>
+    <w:basedOn w:val="Heading"/>
+    <w:next w:val="BodyText"/>
+    <w:qFormat/>
+    <w:pPr>
+      <w:numPr>
+        <w:ilvl w:val="3"/>
+        <w:numId w:val="1"/>
+      </w:numPr>
+      <w:spacing w:before="120" w:after="120"/>
+      <w:outlineLvl w:val="3"/>
+    </w:pPr>
+    <w:rPr>
+      <w:b/>
+      <w:bCs/>
+      <w:i/>
+      <w:iCs/>
+      <w:sz w:val="26"/>
+      <w:szCs w:val="26"/>
+    </w:rPr>
+  </w:style>
+  <w:style w:type="character" w:styleId="DefaultParagraphFont" w:default="1">
     <w:name w:val="Default Paragraph Font"/>
     <w:uiPriority w:val="1"/>
     <w:semiHidden/>
     <w:unhideWhenUsed/>
-  </w:style>
-  <w:style w:type="table" w:default="1" w:styleId="TableNormal">
-    <w:name w:val="Normal Table"/>
-    <w:uiPriority w:val="99"/>
-    <w:semiHidden/>
-    <w:unhideWhenUsed/>
-    <w:tblPr>
-      <w:tblInd w:w="0" w:type="dxa"/>
-      <w:tblCellMar>
-        <w:top w:w="0" w:type="dxa"/>
-        <w:left w:w="108" w:type="dxa"/>
-        <w:bottom w:w="0" w:type="dxa"/>
-        <w:right w:w="108" w:type="dxa"/>
-      </w:tblCellMar>
-    </w:tblPr>
-  </w:style>
-  <w:style w:type="numbering" w:default="1" w:styleId="NoList">
-    <w:name w:val="No List"/>
-    <w:uiPriority w:val="99"/>
-    <w:semiHidden/>
-    <w:unhideWhenUsed/>
-  </w:style>
-  <w:style w:type="character" w:customStyle="1" w:styleId="Heading1Char">
+    <w:qFormat/>
+    <w:rPr/>
+  </w:style>
+  <w:style w:type="character" w:styleId="Heading1Char" w:customStyle="1">
     <w:name w:val="Heading 1 Char"/>
     <w:basedOn w:val="DefaultParagraphFont"/>
     <w:link w:val="Heading1"/>
     <w:uiPriority w:val="9"/>
-    <w:rsid w:val="009342EA"/>
+    <w:qFormat/>
+    <w:rsid w:val="009342ea"/>
     <w:rPr>
-      <w:rFonts w:asciiTheme="majorHAnsi" w:eastAsiaTheme="majorEastAsia" w:hAnsiTheme="majorHAnsi" w:cstheme="majorBidi"/>
-      <w:color w:val="2F5496" w:themeColor="accent1" w:themeShade="BF"/>
+      <w:rFonts w:ascii="Calibri Light" w:hAnsi="Calibri Light" w:eastAsia="" w:cs="" w:asciiTheme="majorHAnsi" w:cstheme="majorBidi" w:eastAsiaTheme="majorEastAsia" w:hAnsiTheme="majorHAnsi"/>
+      <w:color w:themeColor="accent1" w:themeShade="bf" w:val="2F5496"/>
       <w:sz w:val="32"/>
       <w:szCs w:val="32"/>
+    </w:rPr>
+  </w:style>
+  <w:style w:type="character" w:styleId="Hyperlink">
+    <w:name w:val="Hyperlink"/>
+    <w:basedOn w:val="DefaultParagraphFont"/>
+    <w:uiPriority w:val="99"/>
+    <w:unhideWhenUsed/>
+    <w:rsid w:val="002b2538"/>
+    <w:rPr>
+      <w:color w:themeColor="hyperlink" w:val="0563C1"/>
+      <w:u w:val="single"/>
+    </w:rPr>
+  </w:style>
+  <w:style w:type="character" w:styleId="IndexLink">
+    <w:name w:val="Index Link"/>
+    <w:qFormat/>
+    <w:rPr/>
+  </w:style>
+  <w:style w:type="paragraph" w:styleId="Heading">
+    <w:name w:val="Heading"/>
+    <w:basedOn w:val="Normal"/>
+    <w:next w:val="BodyText"/>
+    <w:qFormat/>
+    <w:pPr>
+      <w:keepNext w:val="true"/>
+      <w:spacing w:before="240" w:after="120"/>
+    </w:pPr>
+    <w:rPr>
+      <w:rFonts w:ascii="Liberation Sans" w:hAnsi="Liberation Sans" w:eastAsia="Noto Sans CJK SC" w:cs="Noto Sans Devanagari"/>
+      <w:sz w:val="28"/>
+      <w:szCs w:val="28"/>
+    </w:rPr>
+  </w:style>
+  <w:style w:type="paragraph" w:styleId="BodyText">
+    <w:name w:val="Body Text"/>
+    <w:basedOn w:val="Normal"/>
+    <w:pPr>
+      <w:spacing w:lineRule="auto" w:line="276" w:before="0" w:after="140"/>
+    </w:pPr>
+    <w:rPr/>
+  </w:style>
+  <w:style w:type="paragraph" w:styleId="List">
+    <w:name w:val="List"/>
+    <w:basedOn w:val="BodyText"/>
+    <w:pPr/>
+    <w:rPr>
+      <w:rFonts w:cs="Noto Sans Devanagari"/>
+    </w:rPr>
+  </w:style>
+  <w:style w:type="paragraph" w:styleId="Caption">
+    <w:name w:val="caption"/>
+    <w:basedOn w:val="Normal"/>
+    <w:qFormat/>
+    <w:pPr>
+      <w:suppressLineNumbers/>
+      <w:spacing w:before="120" w:after="120"/>
+    </w:pPr>
+    <w:rPr>
+      <w:rFonts w:cs="Noto Sans Devanagari"/>
+      <w:i/>
+      <w:iCs/>
+      <w:sz w:val="24"/>
+      <w:szCs w:val="24"/>
+    </w:rPr>
+  </w:style>
+  <w:style w:type="paragraph" w:styleId="Index">
+    <w:name w:val="Index"/>
+    <w:basedOn w:val="Normal"/>
+    <w:qFormat/>
+    <w:pPr>
+      <w:suppressLineNumbers/>
+    </w:pPr>
+    <w:rPr>
+      <w:rFonts w:cs="Noto Sans Devanagari"/>
     </w:rPr>
   </w:style>
   <w:style w:type="paragraph" w:styleId="ListParagraph">
@@ -1072,30 +1220,19 @@
     <w:basedOn w:val="Normal"/>
     <w:uiPriority w:val="34"/>
     <w:qFormat/>
-    <w:rsid w:val="0024278E"/>
+    <w:rsid w:val="0024278e"/>
     <w:pPr>
+      <w:spacing w:before="0" w:after="160"/>
       <w:ind w:left="720"/>
       <w:contextualSpacing/>
     </w:pPr>
-  </w:style>
-  <w:style w:type="table" w:styleId="TableGrid">
-    <w:name w:val="Table Grid"/>
-    <w:basedOn w:val="TableNormal"/>
-    <w:uiPriority w:val="39"/>
-    <w:rsid w:val="00003F42"/>
-    <w:pPr>
-      <w:spacing w:after="0" w:line="240" w:lineRule="auto"/>
-    </w:pPr>
-    <w:tblPr>
-      <w:tblBorders>
-        <w:top w:val="single" w:sz="4" w:space="0" w:color="auto"/>
-        <w:left w:val="single" w:sz="4" w:space="0" w:color="auto"/>
-        <w:bottom w:val="single" w:sz="4" w:space="0" w:color="auto"/>
-        <w:right w:val="single" w:sz="4" w:space="0" w:color="auto"/>
-        <w:insideH w:val="single" w:sz="4" w:space="0" w:color="auto"/>
-        <w:insideV w:val="single" w:sz="4" w:space="0" w:color="auto"/>
-      </w:tblBorders>
-    </w:tblPr>
+    <w:rPr/>
+  </w:style>
+  <w:style w:type="paragraph" w:styleId="IndexHeading">
+    <w:name w:val="index heading"/>
+    <w:basedOn w:val="Heading"/>
+    <w:pPr/>
+    <w:rPr/>
   </w:style>
   <w:style w:type="paragraph" w:styleId="TOCHeading">
     <w:name w:val="TOC Heading"/>
@@ -1104,9 +1241,9 @@
     <w:uiPriority w:val="39"/>
     <w:unhideWhenUsed/>
     <w:qFormat/>
-    <w:rsid w:val="002B2538"/>
+    <w:rsid w:val="002b2538"/>
     <w:pPr>
-      <w:spacing w:before="480" w:line="276" w:lineRule="auto"/>
+      <w:spacing w:lineRule="auto" w:line="276" w:before="480" w:after="0"/>
       <w:outlineLvl w:val="9"/>
     </w:pPr>
     <w:rPr>
@@ -1124,29 +1261,18 @@
     <w:autoRedefine/>
     <w:uiPriority w:val="39"/>
     <w:unhideWhenUsed/>
-    <w:rsid w:val="002B2538"/>
+    <w:rsid w:val="002b2538"/>
     <w:pPr>
       <w:spacing w:before="120" w:after="0"/>
     </w:pPr>
     <w:rPr>
-      <w:rFonts w:cstheme="minorHAnsi"/>
+      <w:rFonts w:cs="Calibri" w:cstheme="minorHAnsi"/>
       <w:b/>
       <w:bCs/>
       <w:i/>
       <w:iCs/>
       <w:sz w:val="24"/>
       <w:szCs w:val="24"/>
-    </w:rPr>
-  </w:style>
-  <w:style w:type="character" w:styleId="Hyperlink">
-    <w:name w:val="Hyperlink"/>
-    <w:basedOn w:val="DefaultParagraphFont"/>
-    <w:uiPriority w:val="99"/>
-    <w:unhideWhenUsed/>
-    <w:rsid w:val="002B2538"/>
-    <w:rPr>
-      <w:color w:val="0563C1" w:themeColor="hyperlink"/>
-      <w:u w:val="single"/>
     </w:rPr>
   </w:style>
   <w:style w:type="paragraph" w:styleId="TOC2">
@@ -1157,13 +1283,13 @@
     <w:uiPriority w:val="39"/>
     <w:semiHidden/>
     <w:unhideWhenUsed/>
-    <w:rsid w:val="002B2538"/>
+    <w:rsid w:val="002b2538"/>
     <w:pPr>
       <w:spacing w:before="120" w:after="0"/>
       <w:ind w:left="220"/>
     </w:pPr>
     <w:rPr>
-      <w:rFonts w:cstheme="minorHAnsi"/>
+      <w:rFonts w:cs="Calibri" w:cstheme="minorHAnsi"/>
       <w:b/>
       <w:bCs/>
     </w:rPr>
@@ -1176,13 +1302,13 @@
     <w:uiPriority w:val="39"/>
     <w:semiHidden/>
     <w:unhideWhenUsed/>
-    <w:rsid w:val="002B2538"/>
+    <w:rsid w:val="002b2538"/>
     <w:pPr>
-      <w:spacing w:after="0"/>
+      <w:spacing w:before="0" w:after="0"/>
       <w:ind w:left="440"/>
     </w:pPr>
     <w:rPr>
-      <w:rFonts w:cstheme="minorHAnsi"/>
+      <w:rFonts w:cs="Calibri" w:cstheme="minorHAnsi"/>
       <w:sz w:val="20"/>
       <w:szCs w:val="20"/>
     </w:rPr>
@@ -1195,13 +1321,13 @@
     <w:uiPriority w:val="39"/>
     <w:semiHidden/>
     <w:unhideWhenUsed/>
-    <w:rsid w:val="002B2538"/>
+    <w:rsid w:val="002b2538"/>
     <w:pPr>
-      <w:spacing w:after="0"/>
+      <w:spacing w:before="0" w:after="0"/>
       <w:ind w:left="660"/>
     </w:pPr>
     <w:rPr>
-      <w:rFonts w:cstheme="minorHAnsi"/>
+      <w:rFonts w:cs="Calibri" w:cstheme="minorHAnsi"/>
       <w:sz w:val="20"/>
       <w:szCs w:val="20"/>
     </w:rPr>
@@ -1214,13 +1340,13 @@
     <w:uiPriority w:val="39"/>
     <w:semiHidden/>
     <w:unhideWhenUsed/>
-    <w:rsid w:val="002B2538"/>
+    <w:rsid w:val="002b2538"/>
     <w:pPr>
-      <w:spacing w:after="0"/>
+      <w:spacing w:before="0" w:after="0"/>
       <w:ind w:left="880"/>
     </w:pPr>
     <w:rPr>
-      <w:rFonts w:cstheme="minorHAnsi"/>
+      <w:rFonts w:cs="Calibri" w:cstheme="minorHAnsi"/>
       <w:sz w:val="20"/>
       <w:szCs w:val="20"/>
     </w:rPr>
@@ -1233,13 +1359,13 @@
     <w:uiPriority w:val="39"/>
     <w:semiHidden/>
     <w:unhideWhenUsed/>
-    <w:rsid w:val="002B2538"/>
+    <w:rsid w:val="002b2538"/>
     <w:pPr>
-      <w:spacing w:after="0"/>
+      <w:spacing w:before="0" w:after="0"/>
       <w:ind w:left="1100"/>
     </w:pPr>
     <w:rPr>
-      <w:rFonts w:cstheme="minorHAnsi"/>
+      <w:rFonts w:cs="Calibri" w:cstheme="minorHAnsi"/>
       <w:sz w:val="20"/>
       <w:szCs w:val="20"/>
     </w:rPr>
@@ -1252,13 +1378,13 @@
     <w:uiPriority w:val="39"/>
     <w:semiHidden/>
     <w:unhideWhenUsed/>
-    <w:rsid w:val="002B2538"/>
+    <w:rsid w:val="002b2538"/>
     <w:pPr>
-      <w:spacing w:after="0"/>
+      <w:spacing w:before="0" w:after="0"/>
       <w:ind w:left="1320"/>
     </w:pPr>
     <w:rPr>
-      <w:rFonts w:cstheme="minorHAnsi"/>
+      <w:rFonts w:cs="Calibri" w:cstheme="minorHAnsi"/>
       <w:sz w:val="20"/>
       <w:szCs w:val="20"/>
     </w:rPr>
@@ -1271,13 +1397,13 @@
     <w:uiPriority w:val="39"/>
     <w:semiHidden/>
     <w:unhideWhenUsed/>
-    <w:rsid w:val="002B2538"/>
+    <w:rsid w:val="002b2538"/>
     <w:pPr>
-      <w:spacing w:after="0"/>
+      <w:spacing w:before="0" w:after="0"/>
       <w:ind w:left="1540"/>
     </w:pPr>
     <w:rPr>
-      <w:rFonts w:cstheme="minorHAnsi"/>
+      <w:rFonts w:cs="Calibri" w:cstheme="minorHAnsi"/>
       <w:sz w:val="20"/>
       <w:szCs w:val="20"/>
     </w:rPr>
@@ -1290,176 +1416,152 @@
     <w:uiPriority w:val="39"/>
     <w:semiHidden/>
     <w:unhideWhenUsed/>
-    <w:rsid w:val="002B2538"/>
+    <w:rsid w:val="002b2538"/>
     <w:pPr>
-      <w:spacing w:after="0"/>
+      <w:spacing w:before="0" w:after="0"/>
       <w:ind w:left="1760"/>
     </w:pPr>
     <w:rPr>
-      <w:rFonts w:cstheme="minorHAnsi"/>
+      <w:rFonts w:cs="Calibri" w:cstheme="minorHAnsi"/>
       <w:sz w:val="20"/>
       <w:szCs w:val="20"/>
     </w:rPr>
+  </w:style>
+  <w:style w:type="numbering" w:styleId="NoList" w:default="1">
+    <w:name w:val="No List"/>
+    <w:uiPriority w:val="99"/>
+    <w:semiHidden/>
+    <w:unhideWhenUsed/>
+    <w:qFormat/>
+  </w:style>
+  <w:style w:type="table" w:default="1" w:styleId="TableNormal">
+    <w:name w:val="Normal Table"/>
+    <w:uiPriority w:val="99"/>
+    <w:semiHidden/>
+    <w:unhideWhenUsed/>
+    <w:tblPr>
+      <w:tblCellMar>
+        <w:top w:w="0" w:type="dxa"/>
+        <w:left w:w="108" w:type="dxa"/>
+        <w:bottom w:w="0" w:type="dxa"/>
+        <w:right w:w="108" w:type="dxa"/>
+      </w:tblCellMar>
+    </w:tblPr>
+  </w:style>
+  <w:style w:type="table" w:styleId="TableGrid">
+    <w:name w:val="Table Grid"/>
+    <w:basedOn w:val="TableNormal"/>
+    <w:uiPriority w:val="39"/>
+    <w:rsid w:val="00003f42"/>
+    <w:pPr>
+      <w:spacing w:after="0" w:line="240" w:lineRule="auto"/>
+    </w:pPr>
+    <w:tblPr>
+      <w:tblBorders>
+        <w:top w:val="single" w:color="auto" w:sz="4" w:space="0"/>
+        <w:left w:val="single" w:color="auto" w:sz="4" w:space="0"/>
+        <w:bottom w:val="single" w:color="auto" w:sz="4" w:space="0"/>
+        <w:right w:val="single" w:color="auto" w:sz="4" w:space="0"/>
+        <w:insideH w:val="single" w:color="auto" w:sz="4" w:space="0"/>
+        <w:insideV w:val="single" w:color="auto" w:sz="4" w:space="0"/>
+      </w:tblBorders>
+    </w:tblPr>
   </w:style>
 </w:styles>
 </file>
 
 <file path=word/theme/theme1.xml><?xml version="1.0" encoding="utf-8"?>
-<a:theme xmlns:a="http://schemas.openxmlformats.org/drawingml/2006/main" name="Office Theme">
+<a:theme xmlns:a="http://schemas.openxmlformats.org/drawingml/2006/main" xmlns:r="http://schemas.openxmlformats.org/officeDocument/2006/relationships" name="Office Theme">
   <a:themeElements>
     <a:clrScheme name="Office">
       <a:dk1>
-        <a:sysClr val="windowText" lastClr="000000"/>
+        <a:srgbClr val="000000"/>
       </a:dk1>
       <a:lt1>
-        <a:sysClr val="window" lastClr="FFFFFF"/>
+        <a:srgbClr val="ffffff"/>
       </a:lt1>
       <a:dk2>
-        <a:srgbClr val="44546A"/>
+        <a:srgbClr val="44546a"/>
       </a:dk2>
       <a:lt2>
-        <a:srgbClr val="E7E6E6"/>
+        <a:srgbClr val="e7e6e6"/>
       </a:lt2>
       <a:accent1>
-        <a:srgbClr val="4472C4"/>
+        <a:srgbClr val="4472c4"/>
       </a:accent1>
       <a:accent2>
-        <a:srgbClr val="ED7D31"/>
+        <a:srgbClr val="ed7d31"/>
       </a:accent2>
       <a:accent3>
-        <a:srgbClr val="A5A5A5"/>
+        <a:srgbClr val="a5a5a5"/>
       </a:accent3>
       <a:accent4>
-        <a:srgbClr val="FFC000"/>
+        <a:srgbClr val="ffc000"/>
       </a:accent4>
       <a:accent5>
-        <a:srgbClr val="5B9BD5"/>
+        <a:srgbClr val="5b9bd5"/>
       </a:accent5>
       <a:accent6>
-        <a:srgbClr val="70AD47"/>
+        <a:srgbClr val="70ad47"/>
       </a:accent6>
       <a:hlink>
-        <a:srgbClr val="0563C1"/>
+        <a:srgbClr val="0563c1"/>
       </a:hlink>
       <a:folHlink>
-        <a:srgbClr val="954F72"/>
+        <a:srgbClr val="954f72"/>
       </a:folHlink>
     </a:clrScheme>
     <a:fontScheme name="Office">
       <a:majorFont>
-        <a:latin typeface="Calibri Light" panose="020F0302020204030204"/>
+        <a:latin typeface="Calibri Light" panose="020F0302020204030204" pitchFamily="0" charset="1"/>
         <a:ea typeface=""/>
         <a:cs typeface=""/>
-        <a:font script="Jpan" typeface="ＭＳ ゴシック"/>
-        <a:font script="Hang" typeface="맑은 고딕"/>
-        <a:font script="Hans" typeface="宋体"/>
-        <a:font script="Hant" typeface="新細明體"/>
-        <a:font script="Arab" typeface="Times New Roman"/>
-        <a:font script="Hebr" typeface="Times New Roman"/>
-        <a:font script="Thai" typeface="Angsana New"/>
-        <a:font script="Ethi" typeface="Nyala"/>
-        <a:font script="Beng" typeface="Vrinda"/>
-        <a:font script="Gujr" typeface="Shruti"/>
-        <a:font script="Khmr" typeface="MoolBoran"/>
-        <a:font script="Knda" typeface="Tunga"/>
-        <a:font script="Guru" typeface="Raavi"/>
-        <a:font script="Cans" typeface="Euphemia"/>
-        <a:font script="Cher" typeface="Plantagenet Cherokee"/>
-        <a:font script="Yiii" typeface="Microsoft Yi Baiti"/>
-        <a:font script="Tibt" typeface="Microsoft Himalaya"/>
-        <a:font script="Thaa" typeface="MV Boli"/>
-        <a:font script="Deva" typeface="Mangal"/>
-        <a:font script="Telu" typeface="Gautami"/>
-        <a:font script="Taml" typeface="Latha"/>
-        <a:font script="Syrc" typeface="Estrangelo Edessa"/>
-        <a:font script="Orya" typeface="Kalinga"/>
-        <a:font script="Mlym" typeface="Kartika"/>
-        <a:font script="Laoo" typeface="DokChampa"/>
-        <a:font script="Sinh" typeface="Iskoola Pota"/>
-        <a:font script="Mong" typeface="Mongolian Baiti"/>
-        <a:font script="Viet" typeface="Times New Roman"/>
-        <a:font script="Uigh" typeface="Microsoft Uighur"/>
-        <a:font script="Geor" typeface="Sylfaen"/>
       </a:majorFont>
       <a:minorFont>
-        <a:latin typeface="Calibri" panose="020F0502020204030204"/>
+        <a:latin typeface="Calibri" panose="020F0502020204030204" pitchFamily="0" charset="1"/>
         <a:ea typeface=""/>
         <a:cs typeface=""/>
-        <a:font script="Jpan" typeface="ＭＳ 明朝"/>
-        <a:font script="Hang" typeface="맑은 고딕"/>
-        <a:font script="Hans" typeface="宋体"/>
-        <a:font script="Hant" typeface="新細明體"/>
-        <a:font script="Arab" typeface="Arial"/>
-        <a:font script="Hebr" typeface="Arial"/>
-        <a:font script="Thai" typeface="Cordia New"/>
-        <a:font script="Ethi" typeface="Nyala"/>
-        <a:font script="Beng" typeface="Vrinda"/>
-        <a:font script="Gujr" typeface="Shruti"/>
-        <a:font script="Khmr" typeface="DaunPenh"/>
-        <a:font script="Knda" typeface="Tunga"/>
-        <a:font script="Guru" typeface="Raavi"/>
-        <a:font script="Cans" typeface="Euphemia"/>
-        <a:font script="Cher" typeface="Plantagenet Cherokee"/>
-        <a:font script="Yiii" typeface="Microsoft Yi Baiti"/>
-        <a:font script="Tibt" typeface="Microsoft Himalaya"/>
-        <a:font script="Thaa" typeface="MV Boli"/>
-        <a:font script="Deva" typeface="Mangal"/>
-        <a:font script="Telu" typeface="Gautami"/>
-        <a:font script="Taml" typeface="Latha"/>
-        <a:font script="Syrc" typeface="Estrangelo Edessa"/>
-        <a:font script="Orya" typeface="Kalinga"/>
-        <a:font script="Mlym" typeface="Kartika"/>
-        <a:font script="Laoo" typeface="DokChampa"/>
-        <a:font script="Sinh" typeface="Iskoola Pota"/>
-        <a:font script="Mong" typeface="Mongolian Baiti"/>
-        <a:font script="Viet" typeface="Arial"/>
-        <a:font script="Uigh" typeface="Microsoft Uighur"/>
-        <a:font script="Geor" typeface="Sylfaen"/>
       </a:minorFont>
     </a:fontScheme>
-    <a:fmtScheme name="Office">
+    <a:fmtScheme>
       <a:fillStyleLst>
         <a:solidFill>
           <a:schemeClr val="phClr"/>
         </a:solidFill>
-        <a:gradFill rotWithShape="1">
+        <a:gradFill>
           <a:gsLst>
             <a:gs pos="0">
               <a:schemeClr val="phClr">
                 <a:lumMod val="110000"/>
-                <a:satMod val="105000"/>
                 <a:tint val="67000"/>
               </a:schemeClr>
             </a:gs>
             <a:gs pos="50000">
               <a:schemeClr val="phClr">
                 <a:lumMod val="105000"/>
-                <a:satMod val="103000"/>
                 <a:tint val="73000"/>
               </a:schemeClr>
             </a:gs>
             <a:gs pos="100000">
               <a:schemeClr val="phClr">
                 <a:lumMod val="105000"/>
-                <a:satMod val="109000"/>
                 <a:tint val="81000"/>
               </a:schemeClr>
             </a:gs>
           </a:gsLst>
           <a:lin ang="5400000" scaled="0"/>
+          <a:tileRect l="0" t="0" r="0" b="0"/>
         </a:gradFill>
-        <a:gradFill rotWithShape="1">
+        <a:gradFill>
           <a:gsLst>
             <a:gs pos="0">
               <a:schemeClr val="phClr">
-                <a:satMod val="103000"/>
                 <a:lumMod val="102000"/>
                 <a:tint val="94000"/>
               </a:schemeClr>
             </a:gs>
             <a:gs pos="50000">
               <a:schemeClr val="phClr">
-                <a:satMod val="110000"/>
                 <a:lumMod val="100000"/>
                 <a:shade val="100000"/>
               </a:schemeClr>
@@ -1467,33 +1569,24 @@
             <a:gs pos="100000">
               <a:schemeClr val="phClr">
                 <a:lumMod val="99000"/>
-                <a:satMod val="120000"/>
                 <a:shade val="78000"/>
               </a:schemeClr>
             </a:gs>
           </a:gsLst>
           <a:lin ang="5400000" scaled="0"/>
+          <a:tileRect l="0" t="0" r="0" b="0"/>
         </a:gradFill>
       </a:fillStyleLst>
       <a:lnStyleLst>
         <a:ln w="6350" cap="flat" cmpd="sng" algn="ctr">
-          <a:solidFill>
-            <a:schemeClr val="phClr"/>
-          </a:solidFill>
           <a:prstDash val="solid"/>
           <a:miter lim="800000"/>
         </a:ln>
         <a:ln w="12700" cap="flat" cmpd="sng" algn="ctr">
-          <a:solidFill>
-            <a:schemeClr val="phClr"/>
-          </a:solidFill>
           <a:prstDash val="solid"/>
           <a:miter lim="800000"/>
         </a:ln>
         <a:ln w="19050" cap="flat" cmpd="sng" algn="ctr">
-          <a:solidFill>
-            <a:schemeClr val="phClr"/>
-          </a:solidFill>
           <a:prstDash val="solid"/>
           <a:miter lim="800000"/>
         </a:ln>
@@ -1506,13 +1599,7 @@
           <a:effectLst/>
         </a:effectStyle>
         <a:effectStyle>
-          <a:effectLst>
-            <a:outerShdw blurRad="57150" dist="19050" dir="5400000" algn="ctr" rotWithShape="0">
-              <a:srgbClr val="000000">
-                <a:alpha val="63000"/>
-              </a:srgbClr>
-            </a:outerShdw>
-          </a:effectLst>
+          <a:effectLst/>
         </a:effectStyle>
       </a:effectStyleLst>
       <a:bgFillStyleLst>
@@ -1522,15 +1609,13 @@
         <a:solidFill>
           <a:schemeClr val="phClr">
             <a:tint val="95000"/>
-            <a:satMod val="170000"/>
           </a:schemeClr>
         </a:solidFill>
-        <a:gradFill rotWithShape="1">
+        <a:gradFill>
           <a:gsLst>
             <a:gs pos="0">
               <a:schemeClr val="phClr">
                 <a:tint val="93000"/>
-                <a:satMod val="150000"/>
                 <a:shade val="98000"/>
                 <a:lumMod val="102000"/>
               </a:schemeClr>
@@ -1538,7 +1623,6 @@
             <a:gs pos="50000">
               <a:schemeClr val="phClr">
                 <a:tint val="98000"/>
-                <a:satMod val="130000"/>
                 <a:shade val="90000"/>
                 <a:lumMod val="103000"/>
               </a:schemeClr>
@@ -1546,27 +1630,25 @@
             <a:gs pos="100000">
               <a:schemeClr val="phClr">
                 <a:shade val="63000"/>
-                <a:satMod val="120000"/>
               </a:schemeClr>
             </a:gs>
           </a:gsLst>
           <a:lin ang="5400000" scaled="0"/>
+          <a:tileRect l="0" t="0" r="0" b="0"/>
         </a:gradFill>
       </a:bgFillStyleLst>
     </a:fmtScheme>
   </a:themeElements>
-  <a:objectDefaults/>
-  <a:extraClrSchemeLst/>
-  <a:extLst>
-    <a:ext uri="{05A4C25C-085E-4340-85A3-A5531E510DB2}">
-      <thm15:themeFamily xmlns:thm15="http://schemas.microsoft.com/office/thememl/2012/main" name="Office Theme" id="{62F939B6-93AF-4DB8-9C6B-D6C7DFDC589F}" vid="{4A3C46E8-61CC-4603-A589-7422A47A8E4A}"/>
-    </a:ext>
-  </a:extLst>
 </a:theme>
 </file>
 
 <file path=customXml/item1.xml><?xml version="1.0" encoding="utf-8"?>
-<b:Sources xmlns:b="http://schemas.openxmlformats.org/officeDocument/2006/bibliography" xmlns="http://schemas.openxmlformats.org/officeDocument/2006/bibliography" SelectedStyle="/APASixthEditionOfficeOnline.xsl" StyleName="APA" Version="6"/>
+<?mso-contentType ?>
+<FormTemplates xmlns="http://schemas.microsoft.com/sharepoint/v3/contenttype/forms">
+  <Display>DocumentLibraryForm</Display>
+  <Edit>DocumentLibraryForm</Edit>
+  <New>DocumentLibraryForm</New>
+</FormTemplates>
 </file>
 
 <file path=customXml/item2.xml><?xml version="1.0" encoding="utf-8"?>
@@ -1576,12 +1658,7 @@
 </file>
 
 <file path=customXml/item3.xml><?xml version="1.0" encoding="utf-8"?>
-<?mso-contentType ?>
-<FormTemplates xmlns="http://schemas.microsoft.com/sharepoint/v3/contenttype/forms">
-  <Display>DocumentLibraryForm</Display>
-  <Edit>DocumentLibraryForm</Edit>
-  <New>DocumentLibraryForm</New>
-</FormTemplates>
+<b:Sources xmlns:b="http://schemas.openxmlformats.org/officeDocument/2006/bibliography" xmlns="http://schemas.openxmlformats.org/officeDocument/2006/bibliography" SelectedStyle="/APASixthEditionOfficeOnline.xsl" StyleName="APA" Version="6"/>
 </file>
 
 <file path=customXml/item4.xml><?xml version="1.0" encoding="utf-8"?>
@@ -1723,9 +1800,9 @@
 </file>
 
 <file path=customXml/itemProps1.xml><?xml version="1.0" encoding="utf-8"?>
-<ds:datastoreItem xmlns:ds="http://schemas.openxmlformats.org/officeDocument/2006/customXml" ds:itemID="{4059C2BF-F2A1-C54E-8D28-2D799D4029A6}">
+<ds:datastoreItem xmlns:ds="http://schemas.openxmlformats.org/officeDocument/2006/customXml" ds:itemID="{D53E4078-942B-4DC9-922B-1A57E41A9693}">
   <ds:schemaRefs>
-    <ds:schemaRef ds:uri="http://schemas.openxmlformats.org/officeDocument/2006/bibliography"/>
+    <ds:schemaRef ds:uri="http://schemas.microsoft.com/sharepoint/v3/contenttype/forms"/>
   </ds:schemaRefs>
 </ds:datastoreItem>
 </file>
@@ -1740,9 +1817,9 @@
 </file>
 
 <file path=customXml/itemProps3.xml><?xml version="1.0" encoding="utf-8"?>
-<ds:datastoreItem xmlns:ds="http://schemas.openxmlformats.org/officeDocument/2006/customXml" ds:itemID="{D53E4078-942B-4DC9-922B-1A57E41A9693}">
+<ds:datastoreItem xmlns:ds="http://schemas.openxmlformats.org/officeDocument/2006/customXml" ds:itemID="{4059C2BF-F2A1-C54E-8D28-2D799D4029A6}">
   <ds:schemaRefs>
-    <ds:schemaRef ds:uri="http://schemas.microsoft.com/sharepoint/v3/contenttype/forms"/>
+    <ds:schemaRef ds:uri="http://schemas.openxmlformats.org/officeDocument/2006/bibliography"/>
   </ds:schemaRefs>
 </ds:datastoreItem>
 </file>

</xml_diff>